<commit_message>
steps file update it and course content added
</commit_message>
<xml_diff>
--- a/Step to install python.docx
+++ b/Step to install python.docx
@@ -30,43 +30,7 @@
           <w:rPr>
             <w:rStyle w:val="Hyperlink"/>
           </w:rPr>
-          <w:t>Do</w:t>
-        </w:r>
-        <w:r>
-          <w:rPr>
-            <w:rStyle w:val="Hyperlink"/>
-          </w:rPr>
-          <w:t>w</w:t>
-        </w:r>
-        <w:r>
-          <w:rPr>
-            <w:rStyle w:val="Hyperlink"/>
-          </w:rPr>
-          <w:t>n</w:t>
-        </w:r>
-        <w:r>
-          <w:rPr>
-            <w:rStyle w:val="Hyperlink"/>
-          </w:rPr>
-          <w:t>l</w:t>
-        </w:r>
-        <w:r>
-          <w:rPr>
-            <w:rStyle w:val="Hyperlink"/>
-          </w:rPr>
-          <w:t>o</w:t>
-        </w:r>
-        <w:r>
-          <w:rPr>
-            <w:rStyle w:val="Hyperlink"/>
-          </w:rPr>
-          <w:t>a</w:t>
-        </w:r>
-        <w:r>
-          <w:rPr>
-            <w:rStyle w:val="Hyperlink"/>
-          </w:rPr>
-          <w:t>d</w:t>
+          <w:t>Download</w:t>
         </w:r>
       </w:hyperlink>
       <w:r>
@@ -216,136 +180,6 @@
         <w:t>The following output appears if pip is installed successfully.</w:t>
       </w:r>
     </w:p>
-    <w:p>
-      <w:pPr>
-        <w:rPr>
-          <w:b/>
-          <w:bCs/>
-        </w:rPr>
-      </w:pPr>
-      <w:r>
-        <w:rPr>
-          <w:b/>
-          <w:bCs/>
-        </w:rPr>
-        <w:t xml:space="preserve">Step to install </w:t>
-      </w:r>
-      <w:proofErr w:type="spellStart"/>
-      <w:r>
-        <w:rPr>
-          <w:b/>
-          <w:bCs/>
-        </w:rPr>
-        <w:t>Jupyter</w:t>
-      </w:r>
-      <w:proofErr w:type="spellEnd"/>
-      <w:r>
-        <w:rPr>
-          <w:b/>
-          <w:bCs/>
-        </w:rPr>
-        <w:t xml:space="preserve"> notebook</w:t>
-      </w:r>
-    </w:p>
-    <w:p>
-      <w:pPr>
-        <w:pStyle w:val="ListParagraph"/>
-        <w:numPr>
-          <w:ilvl w:val="0"/>
-          <w:numId w:val="6"/>
-        </w:numPr>
-      </w:pPr>
-      <w:r>
-        <w:t xml:space="preserve">Visit </w:t>
-      </w:r>
-      <w:hyperlink r:id="rId6" w:history="1">
-        <w:r>
-          <w:rPr>
-            <w:rStyle w:val="Hyperlink"/>
-          </w:rPr>
-          <w:t>Anaconda.com/downloads</w:t>
-        </w:r>
-      </w:hyperlink>
-    </w:p>
-    <w:p>
-      <w:pPr>
-        <w:pStyle w:val="ListParagraph"/>
-        <w:numPr>
-          <w:ilvl w:val="0"/>
-          <w:numId w:val="6"/>
-        </w:numPr>
-      </w:pPr>
-      <w:r>
-        <w:t>Download the .exe installer</w:t>
-      </w:r>
-    </w:p>
-    <w:p>
-      <w:pPr>
-        <w:pStyle w:val="ListParagraph"/>
-        <w:numPr>
-          <w:ilvl w:val="0"/>
-          <w:numId w:val="6"/>
-        </w:numPr>
-      </w:pPr>
-      <w:r>
-        <w:t>Open and run the .exe installer</w:t>
-      </w:r>
-    </w:p>
-    <w:p>
-      <w:pPr>
-        <w:pStyle w:val="ListParagraph"/>
-      </w:pPr>
-      <w:r>
-        <w:t>At the Advanced Installation Options screen, I recommend that you do not check "</w:t>
-      </w:r>
-      <w:r>
-        <w:rPr>
-          <w:i/>
-          <w:iCs/>
-        </w:rPr>
-        <w:t>Add Anaconda to my PATH environment variable</w:t>
-      </w:r>
-      <w:r>
-        <w:t>"</w:t>
-      </w:r>
-    </w:p>
-    <w:p>
-      <w:pPr>
-        <w:pStyle w:val="ListParagraph"/>
-        <w:numPr>
-          <w:ilvl w:val="0"/>
-          <w:numId w:val="6"/>
-        </w:numPr>
-      </w:pPr>
-      <w:r>
-        <w:t>Open the Anaconda Prompt from the Windows start menu</w:t>
-      </w:r>
-    </w:p>
-    <w:p>
-      <w:pPr>
-        <w:ind w:left="360"/>
-        <w:rPr>
-          <w:i/>
-          <w:iCs/>
-        </w:rPr>
-      </w:pPr>
-      <w:hyperlink r:id="rId7" w:history="1">
-        <w:r>
-          <w:rPr>
-            <w:rStyle w:val="Hyperlink"/>
-            <w:i/>
-            <w:iCs/>
-          </w:rPr>
-          <w:t>https://problemsolvingwithpython.com/01-Orientation/01.03-Installing-Anaconda-on-Windows/</w:t>
-        </w:r>
-      </w:hyperlink>
-    </w:p>
-    <w:p>
-      <w:pPr>
-        <w:ind w:left="360"/>
-      </w:pPr>
-    </w:p>
-    <w:p/>
     <w:sectPr>
       <w:pgSz w:w="12240" w:h="15840"/>
       <w:pgMar w:top="1440" w:right="1440" w:bottom="1440" w:left="1440" w:header="720" w:footer="720" w:gutter="0"/>

</xml_diff>